<commit_message>
Excel done'd, wordiin pari korjausta
</commit_message>
<xml_diff>
--- a/pohja.docx
+++ b/pohja.docx
@@ -48,16 +48,76 @@
         <w:pStyle w:val="etusivuntiedot"/>
         <w:framePr w:wrap="notBeside" w:anchorLock="1"/>
       </w:pPr>
-      <w:fldSimple w:instr=" DATE  \* MERGEFORMAT ">
-        <w:r>
-          <w:rPr>
-            <w:noProof/>
-          </w:rPr>
-          <w:t>29.10.2017</w:t>
-        </w:r>
-      </w:fldSimple>
-    </w:p>
-    <w:p/>
+      <w:r>
+        <w:fldChar w:fldCharType="begin"/>
+      </w:r>
+      <w:r>
+        <w:instrText xml:space="preserve"> DATE  \* MERGEFORMAT </w:instrText>
+      </w:r>
+      <w:r>
+        <w:fldChar w:fldCharType="separate"/>
+      </w:r>
+      <w:r>
+        <w:rPr>
+          <w:noProof/>
+        </w:rPr>
+        <w:t>3.11.2017</w:t>
+      </w:r>
+      <w:r>
+        <w:rPr>
+          <w:noProof/>
+        </w:rPr>
+        <w:fldChar w:fldCharType="end"/>
+      </w:r>
+    </w:p>
+    <w:p>
+      <w:r>
+        <w:rPr>
+          <w:noProof/>
+        </w:rPr>
+        <w:drawing>
+          <wp:inline distT="0" distB="0" distL="0" distR="0" wp14:anchorId="0DD11C06" wp14:editId="2A2CC37C">
+            <wp:extent cx="1440000" cy="702000"/>
+            <wp:effectExtent l="0" t="0" r="8255" b="3175"/>
+            <wp:docPr id="1" name="Picture 1"/>
+            <wp:cNvGraphicFramePr>
+              <a:graphicFrameLocks xmlns:a="http://schemas.openxmlformats.org/drawingml/2006/main" noChangeAspect="1"/>
+            </wp:cNvGraphicFramePr>
+            <a:graphic xmlns:a="http://schemas.openxmlformats.org/drawingml/2006/main">
+              <a:graphicData uri="http://schemas.openxmlformats.org/drawingml/2006/picture">
+                <pic:pic xmlns:pic="http://schemas.openxmlformats.org/drawingml/2006/picture">
+                  <pic:nvPicPr>
+                    <pic:cNvPr id="1" name="kuva_wmf.png"/>
+                    <pic:cNvPicPr/>
+                  </pic:nvPicPr>
+                  <pic:blipFill>
+                    <a:blip r:embed="rId9" cstate="print">
+                      <a:extLst>
+                        <a:ext uri="{28A0092B-C50C-407E-A947-70E740481C1C}">
+                          <a14:useLocalDpi xmlns:a14="http://schemas.microsoft.com/office/drawing/2010/main" val="0"/>
+                        </a:ext>
+                      </a:extLst>
+                    </a:blip>
+                    <a:stretch>
+                      <a:fillRect/>
+                    </a:stretch>
+                  </pic:blipFill>
+                  <pic:spPr>
+                    <a:xfrm>
+                      <a:off x="0" y="0"/>
+                      <a:ext cx="1440000" cy="702000"/>
+                    </a:xfrm>
+                    <a:prstGeom prst="rect">
+                      <a:avLst/>
+                    </a:prstGeom>
+                  </pic:spPr>
+                </pic:pic>
+              </a:graphicData>
+            </a:graphic>
+          </wp:inline>
+        </w:drawing>
+      </w:r>
+    </w:p>
     <w:p>
       <w:pPr>
         <w:pStyle w:val="BodyText"/>
@@ -1695,106 +1755,77 @@
           <w:fldChar w:fldCharType="end"/>
         </w:r>
       </w:hyperlink>
+    </w:p>
+    <w:p>
+      <w:pPr>
+        <w:pStyle w:val="BodyText"/>
+      </w:pPr>
+      <w:r>
+        <w:fldChar w:fldCharType="end"/>
+      </w:r>
+      <w:bookmarkStart w:id="0" w:name="_GoBack"/>
+      <w:bookmarkEnd w:id="0"/>
+    </w:p>
+    <w:p>
+      <w:pPr>
+        <w:rPr>
+          <w:rFonts w:ascii="Comic Sans MS" w:hAnsi="Comic Sans MS"/>
+          <w:sz w:val="30"/>
+        </w:rPr>
+      </w:pPr>
+      <w:r>
+        <w:br w:type="page"/>
+      </w:r>
+    </w:p>
+    <w:p>
+      <w:pPr>
+        <w:pStyle w:val="Heading1"/>
+      </w:pPr>
+      <w:bookmarkStart w:id="1" w:name="_Toc497059264"/>
+      <w:bookmarkStart w:id="2" w:name="_Toc497059654"/>
+      <w:bookmarkStart w:id="3" w:name="_Ref497170868"/>
+      <w:r>
+        <w:lastRenderedPageBreak/>
+        <w:t>Salaus</w:t>
+      </w:r>
+      <w:bookmarkEnd w:id="1"/>
+      <w:bookmarkEnd w:id="2"/>
+      <w:bookmarkEnd w:id="3"/>
+    </w:p>
+    <w:p>
+      <w:pPr>
+        <w:pStyle w:val="BodyText"/>
+      </w:pPr>
+      <w:r>
+        <w:t xml:space="preserve">Salaus viittaa kryptologiassa prosessiin, jolla koodataan viestejä tai tietoja niin, että vain valtuutetut osapuolet voivat lukea niitä.[1] </w:t>
+      </w:r>
       <w:r>
         <w:rPr>
           <w:rStyle w:val="FootnoteReference"/>
-          <w:noProof/>
-          <w:color w:val="0000FF"/>
-          <w:u w:val="single"/>
         </w:rPr>
         <w:footnoteReference w:id="1"/>
       </w:r>
-    </w:p>
-    <w:p>
-      <w:pPr>
-        <w:pStyle w:val="BodyText"/>
-      </w:pPr>
-      <w:r>
-        <w:fldChar w:fldCharType="end"/>
+      <w:r>
+        <w:t xml:space="preserve">Salaus ei estä viestin sieppaamista, vain sen lukemisen.[2] Salausjärjestelmä muuttaa viestin tai tiedon selkotekstin (engl. plaintext) salatekstiksi (engl. ciphertext) salausalgoritmia käyttäen.[2] </w:t>
+      </w:r>
+      <w:r>
+        <w:rPr>
+          <w:rStyle w:val="FootnoteReference"/>
+        </w:rPr>
+        <w:footnoteReference w:id="2"/>
+      </w:r>
+      <w:r>
+        <w:t>Viestin tai tiedon voi tämän jälkeen lukea vain jos salatekstin salaus puretaan.[2] Teknisistä syistä salausjärjestelmä käyttää tyypillisesti algoritmin tuottamaa näennäisesti satunnaista salausavainta. On periaatteessa mahdollista purkaa salaus ilman avainta, mutta tähän tarvitaan hyvin paljon laskentatehoa, jos salausjärjestelmä on toteutettu hyvin. Valtuutettu vastaanottaja voi helposti purkaa viestin salauksen avaimella, jonka salatun viestin lähettäjä antoi hänelle.</w:t>
       </w:r>
     </w:p>
     <w:p>
       <w:pPr>
         <w:pStyle w:val="Heading1"/>
       </w:pPr>
-      <w:bookmarkStart w:id="0" w:name="_Toc497059264"/>
-      <w:bookmarkStart w:id="1" w:name="_Toc497059654"/>
-      <w:r>
-        <w:t>Salaus</w:t>
-      </w:r>
-      <w:bookmarkEnd w:id="0"/>
-      <w:bookmarkEnd w:id="1"/>
-    </w:p>
-    <w:p>
-      <w:pPr>
-        <w:pStyle w:val="BodyText"/>
-      </w:pPr>
-      <w:r>
-        <w:t>Salaus viittaa kryptologiassa prosessiin, jolla koodataan viestejä tai tietoja niin, että vain valtuutetut osapuolet voivat lukea niitä</w:t>
-      </w:r>
-      <w:r>
-        <w:t>.</w:t>
-      </w:r>
-      <w:r>
-        <w:rPr>
-          <w:vertAlign w:val="superscript"/>
-        </w:rPr>
-        <w:t>[1]</w:t>
-      </w:r>
-      <w:r>
-        <w:t>Salaus ei estä</w:t>
-      </w:r>
-      <w:r>
-        <w:t xml:space="preserve"> viestin sieppaamista, vain sen </w:t>
-      </w:r>
-      <w:r>
-        <w:t>lukemisen</w:t>
-      </w:r>
-      <w:r>
-        <w:t>.</w:t>
-      </w:r>
-      <w:r>
-        <w:rPr>
-          <w:vertAlign w:val="subscript"/>
-        </w:rPr>
-        <w:t>[2]</w:t>
-      </w:r>
-      <w:r>
-        <w:t xml:space="preserve">Salausjärjestelmä muuttaa viestin tai tiedon selkotekstin (engl. plaintext) salatekstiksi (engl. ciphertext) </w:t>
-      </w:r>
-      <w:r>
-        <w:lastRenderedPageBreak/>
-        <w:t>salausalgoritmia käyttäen.[2] Viestin tai tiedon voi tämän jälkeen lukea vain jos salatekstin salaus puretaan.[2] Teknisistä syistä salausjärjestelmä käyttää tyypillisesti algoritmin tuottamaa näennäisesti satunnaista salausavainta. On periaatteessa mahdollista purkaa salaus ilman avainta, mutta tähän tarvitaan hyvin paljon laskentatehoa, jos salausjärjestelmä on toteutettu hyvin. Valtuutettu vastaanottaja voi helposti purkaa viestin salauksen avaimella, jonka salatun viestin lähettäjä antoi hänelle.</w:t>
-      </w:r>
-    </w:p>
-    <w:p>
-      <w:pPr>
-        <w:pStyle w:val="Heading1"/>
-      </w:pPr>
-      <w:bookmarkStart w:id="2" w:name="_Toc497059265"/>
-      <w:bookmarkStart w:id="3" w:name="_Toc497059655"/>
+      <w:bookmarkStart w:id="4" w:name="_Toc497059265"/>
+      <w:bookmarkStart w:id="5" w:name="_Toc497059655"/>
       <w:r>
         <w:t>Sanastoa</w:t>
-      </w:r>
-      <w:bookmarkEnd w:id="2"/>
-      <w:bookmarkEnd w:id="3"/>
-    </w:p>
-    <w:p>
-      <w:pPr>
-        <w:pStyle w:val="BodyText"/>
-      </w:pPr>
-      <w:r>
-        <w:t>Salauksella tarkoitetaan prosessia, jossa selväkielinen teksti eli selkoteksti muutetaan sellaiseksi, ettei sitä pysty tulkitsemaan (salattu teksti, salateksti). Salauksen purkaminen on vastakkainen prosessi, jossa salattu teksti muutetaan selkotekstiksi. Salain on algoritmipari, jolla nämä muutokset tehdään. Algoritmien toimintaa säätelee salausavain, jonka vain viestin lähettäjä ja vastaanottaja tuntevat. Enkryptaus tarkoittaa kryptaamista (salaamista). Dekryptaus tarkoittaa kryptauksen purkamista (salauksen ratkaiseminen).</w:t>
-      </w:r>
-    </w:p>
-    <w:p>
-      <w:pPr>
-        <w:pStyle w:val="Heading1"/>
-      </w:pPr>
-      <w:bookmarkStart w:id="4" w:name="_Toc497059266"/>
-      <w:bookmarkStart w:id="5" w:name="_Toc497059656"/>
-      <w:r>
-        <w:t>Yleistä</w:t>
       </w:r>
       <w:bookmarkEnd w:id="4"/>
       <w:bookmarkEnd w:id="5"/>
@@ -1804,83 +1835,81 @@
         <w:pStyle w:val="BodyText"/>
       </w:pPr>
       <w:r>
-        <w:t>Jo antiikin aikana tunnettujen symmetristen salakirjoitusmenetelmien ideana oli se, että viestin lähettäjä ja vastaanottaja käyttivät viestin salaamiseen ja salakirjoitetun viestin purkamiseen samaa avainta. Nykyisten, 1970-luvulta lähtien kehitettyjen epäsymmetristen salakirjoitusmenetelmien avulla voidaan kuitenkin toteuttaa aivan uudentyyppinen järjestelmä. Kuka tahansa voi salakirjoittaa viestin tietyn vastaanottajan julkisella salakirjoitusjärjestelmällä hänen ilmoittamaansa julkista avainta käyttäen. Kuitenkin ainoastaan viestin vastaanottaja voi purkaa viestin omalla salaisella avaimellaan.</w:t>
-      </w:r>
-    </w:p>
-    <w:p>
-      <w:pPr>
-        <w:pStyle w:val="BodyText"/>
-      </w:pPr>
-      <w:r>
-        <w:lastRenderedPageBreak/>
-        <w:t>Nykyisten tietoverkkojen, erityisesti Internetin, toiminta perustuu epäsymmetrisiin (julkisiin) salakirjoitusjärjestelmiin pohjautuviin PKI- (public key infrastructure) protokolliin. Jo klassisia esimerkkejä käytetyistä järjestelmistä ovat Diffie-Hellman-avaimenvaihtoprotokolla ja RSA- ja ElGamal-kryptosysteemit.</w:t>
-      </w:r>
-    </w:p>
-    <w:p>
-      <w:pPr>
-        <w:pStyle w:val="BodyText"/>
-      </w:pPr>
-      <w:r>
-        <w:t>Protokollien tehtävä on määrittää, miten luonteeltaan matemaattisia salakirjoitusjärjestelmiä käytetään. Niiden tavoitteena on varmistaa tietoliikenteen turvallisuus. Varsin yleinen tietoturvaongelma on protokollasta poikkeaminen, jonka syynä voi olla vaikkapa ns. social engineering -tyyppinen tiedusteluyritys (ks. Kevin Mitnick). Protokollat on tarkoitettu sellaisiksi selkeiksi ohjesäännöiksi, että kuka tahansa tietoverkon käyttäjä voi niitä käyttäen varmistua oman tietoliikenteensä turvallisuudesta. Protokollien suunnittelu ja niiden syvällinen ymmärtäminen edellyttää kuitenkin pitkällistä matemaattista koulutusta. Protokolla-asiantuntijan tulee olla perehtynyt lukuteorian, algebran ja erityisesti algoritmiteorian viimeisimpiin tutkimustuloksiin.</w:t>
-      </w:r>
-    </w:p>
-    <w:p>
-      <w:pPr>
-        <w:pStyle w:val="BodyText"/>
-      </w:pPr>
-      <w:r>
-        <w:t>Kryptologian keskeisimpänä maksiimina voidaan pitää ns. Kerchoffin periaatetta. Periaatteen mukaan järjestelmän tulee perustua avainten salassa pitämiseen. Vihollisen on oletettava tuntevan varsinaisen salakirjoitusjärjestelmän. Kerchoffin periaatteen seuraus on se, että kuka tahansa voi avoimesti kokeilla järjestelmän turvallisuutta. Järjestelmän turvallisuus joutuu näin todelliseen koetukseen (ruuvipenkkiin). Luotettavimmat julkisissa tietoverkoissa käytettävät salakirjoitusmenetelmät noudattavat Kerchoffin periaatetta. Kuitenkin vielä nykyisin erityisesti mobiilin tietoliikenteen ja sotilassovellutusten puolella pyritään kehittämään järjestelmiä, jotka Kerchoffin periaatteen vastaisesti perustuvat itse salakirjoitusjärjestelmän salassapitämiseen.</w:t>
+        <w:t>Salauksella tarkoitetaan prosessia, jossa selväkielinen teksti eli selkoteksti muutetaan sellaiseksi, ettei sitä pysty tulkitsemaan (salattu teksti, salateksti). Salauksen purkaminen on vastakkainen prosessi, jossa salattu teksti muutetaan selkotekstiksi. Salain on algoritmipari, jolla nämä muutokset tehdään. Algoritmien toimintaa säätelee salausavain, jonka vain viestin lähettäjä ja vastaanottaja tuntevat. Enkryptaus tarkoittaa kryptaamista (salaamista). Dekryptaus tarkoittaa kryptauksen purkamista (salauksen ratkaiseminen).</w:t>
       </w:r>
     </w:p>
     <w:p>
       <w:pPr>
         <w:pStyle w:val="Heading1"/>
       </w:pPr>
-      <w:bookmarkStart w:id="6" w:name="_Toc497059267"/>
-      <w:bookmarkStart w:id="7" w:name="_Toc497059657"/>
-      <w:r>
-        <w:t>Salakirjoitusten ja niiden murtamisen historiaa</w:t>
+      <w:bookmarkStart w:id="6" w:name="_Toc497059266"/>
+      <w:bookmarkStart w:id="7" w:name="_Toc497059656"/>
+      <w:r>
+        <w:t>Yleistä</w:t>
       </w:r>
       <w:bookmarkEnd w:id="6"/>
       <w:bookmarkEnd w:id="7"/>
     </w:p>
     <w:p>
       <w:pPr>
-        <w:pStyle w:val="Heading2"/>
-      </w:pPr>
-      <w:bookmarkStart w:id="8" w:name="_Toc497059268"/>
-      <w:bookmarkStart w:id="9" w:name="_Toc497059658"/>
+        <w:pStyle w:val="BodyText"/>
+      </w:pPr>
+      <w:r>
+        <w:t xml:space="preserve">Jo antiikin aikana tunnettujen symmetristen salakirjoitusmenetelmien ideana oli se, että viestin lähettäjä ja vastaanottaja käyttivät viestin salaamiseen ja salakirjoitetun viestin </w:t>
+      </w:r>
       <w:r>
         <w:lastRenderedPageBreak/>
-        <w:t>Esihistoria</w:t>
+        <w:t>purkamiseen samaa avainta. Nykyisten, 1970-luvulta lähtien kehitettyjen epäsymmetristen salakirjoitusmenetelmien avulla voidaan kuitenkin toteuttaa aivan uudentyyppinen järjestelmä. Kuka tahansa voi salakirjoittaa viestin tietyn vastaanottajan julkisella salakirjoitusjärjestelmällä hänen ilmoittamaansa julkista avainta käyttäen. Kuitenkin ainoastaan viestin vastaanottaja voi purkaa viestin omalla salaisella avaimellaan.</w:t>
+      </w:r>
+    </w:p>
+    <w:p>
+      <w:pPr>
+        <w:pStyle w:val="BodyText"/>
+      </w:pPr>
+      <w:r>
+        <w:t>Nykyisten tietoverkkojen, erityisesti Internetin, toiminta perustuu epäsymmetrisiin (julkisiin) salakirjoitusjärjestelmiin pohjautuviin PKI- (public key infrastructure) protokolliin. Jo klassisia esimerkkejä käytetyistä järjestelmistä ovat Diffie-Hellman-avaimenvaihtoprotokolla ja RSA- ja ElGamal-kryptosysteemit.</w:t>
+      </w:r>
+    </w:p>
+    <w:p>
+      <w:pPr>
+        <w:pStyle w:val="BodyText"/>
+      </w:pPr>
+      <w:r>
+        <w:t>Protokollien tehtävä on määrittää, miten luonteeltaan matemaattisia salakirjoitusjärjestelmiä käytetään. Niiden tavoitteena on varmistaa tietoliikenteen turvallisuus. Varsin yleinen tietoturvaongelma on protokollasta poikkeaminen, jonka syynä voi olla vaikkapa ns. social engineering -tyyppinen tiedusteluyritys (ks. Kevin Mitnick). Protokollat on tarkoitettu sellaisiksi selkeiksi ohjesäännöiksi, että kuka tahansa tietoverkon käyttäjä voi niitä käyttäen varmistua oman tietoliikenteensä turvallisuudesta. Protokollien suunnittelu ja niiden syvällinen ymmärtäminen edellyttää kuitenkin pitkällistä matemaattista koulutusta. Protokolla-asiantuntijan tulee olla perehtynyt lukuteorian, algebran ja erityisesti algoritmiteorian viimeisimpiin tutkimustuloksiin.</w:t>
+      </w:r>
+    </w:p>
+    <w:p>
+      <w:pPr>
+        <w:pStyle w:val="BodyText"/>
+      </w:pPr>
+      <w:r>
+        <w:t xml:space="preserve">Kryptologian keskeisimpänä maksiimina voidaan pitää ns. Kerchoffin periaatetta. Periaatteen mukaan järjestelmän tulee perustua avainten salassa pitämiseen. Vihollisen on oletettava tuntevan varsinaisen salakirjoitusjärjestelmän. Kerchoffin periaatteen seuraus on se, että kuka tahansa voi avoimesti kokeilla järjestelmän turvallisuutta. Järjestelmän turvallisuus joutuu näin todelliseen koetukseen (ruuvipenkkiin). Luotettavimmat julkisissa tietoverkoissa käytettävät salakirjoitusmenetelmät noudattavat Kerchoffin </w:t>
+      </w:r>
+      <w:r>
+        <w:lastRenderedPageBreak/>
+        <w:t>periaatetta. Kuitenkin vielä nykyisin erityisesti mobiilin tietoliikenteen ja sotilassovellutusten puolella pyritään kehittämään järjestelmiä, jotka Kerchoffin periaatteen vastaisesti perustuvat itse salakirjoitusjärjestelmän salassapitämiseen.</w:t>
+      </w:r>
+    </w:p>
+    <w:p>
+      <w:pPr>
+        <w:pStyle w:val="Heading1"/>
+      </w:pPr>
+      <w:bookmarkStart w:id="8" w:name="_Toc497059267"/>
+      <w:bookmarkStart w:id="9" w:name="_Toc497059657"/>
+      <w:r>
+        <w:t>Salakirjoitusten ja niiden murtamisen historiaa</w:t>
       </w:r>
       <w:bookmarkEnd w:id="8"/>
       <w:bookmarkEnd w:id="9"/>
     </w:p>
     <w:p>
       <w:pPr>
-        <w:pStyle w:val="BodyText"/>
-      </w:pPr>
-      <w:r>
-        <w:t>Aluksi kirjoitettujen viestien harvinaisuus suojasi viestejä. Kun useampi kuin yksi osasi kirjoittaa, sanoman salakirjoittaminen muuttui tarpeelliseksi.</w:t>
-      </w:r>
-    </w:p>
-    <w:p>
-      <w:pPr>
-        <w:pStyle w:val="BodyText"/>
-      </w:pPr>
-      <w:r>
-        <w:t>Eräs vanhimmista tiedonsalaustavoista oli käytössä Egyptissä. Viesti kirjoitettiin viestinviejän kaljuksi ajettuun päähän. Tukan kasvettua viesti oli valmis lähetettäväksi. Tällä tavalla ymmärrettynä ensimmäiset salakirjoitukset olivat viestin peittämistä, eli steganografiaa.</w:t>
-      </w:r>
-    </w:p>
-    <w:p>
-      <w:pPr>
-        <w:pStyle w:val="Heading1"/>
-      </w:pPr>
-      <w:bookmarkStart w:id="10" w:name="_Toc497059269"/>
-      <w:bookmarkStart w:id="11" w:name="_Toc497059659"/>
-      <w:r>
-        <w:t>Atbash-koodi ja Caesarin salakirjoitus</w:t>
+        <w:pStyle w:val="Heading2"/>
+      </w:pPr>
+      <w:bookmarkStart w:id="10" w:name="_Toc497059268"/>
+      <w:bookmarkStart w:id="11" w:name="_Toc497059658"/>
+      <w:r>
+        <w:t>Esihistoria</w:t>
       </w:r>
       <w:bookmarkEnd w:id="10"/>
       <w:bookmarkEnd w:id="11"/>
@@ -1890,7 +1919,7 @@
         <w:pStyle w:val="BodyText"/>
       </w:pPr>
       <w:r>
-        <w:t>Yksi vanhimmista varsinaisista salakirjoituksista on Atbash-koodi. Siinä kirjaimistossa aakkosjärjestyksessä viimeinen kirjain vaihdetaan ensimmäiseen, toiseksi viimeinen toiseen, ja niin edelleen. Nimi atbash tulee heprean kirjaimista alef-tav-bet-shin. Suomalaisilla aakkosilla se toimisi siten, että A:sta tulisi Ö ja B:stä Ä. Atbash-koodausta käytettiin yleisesti tietyissä piireissä satoja vuosia ennen ajanlaskun alkua, ja onpa Raamatussakin Jeremian kirjassa Atbash-koodattuja nimiä.lähde? Koodia käyttävät vieläkin eräät salaseurat tai sen kaltaiset, jotka tahtovat ilmaista olevansa pitkän perinteen vaalijoita.lähde?</w:t>
+        <w:t>Aluksi kirjoitettujen viestien harvinaisuus suojasi viestejä. Kun useampi kuin yksi osasi kirjoittaa, sanoman salakirjoittaminen muuttui tarpeelliseksi.</w:t>
       </w:r>
     </w:p>
     <w:p>
@@ -1898,21 +1927,17 @@
         <w:pStyle w:val="BodyText"/>
       </w:pPr>
       <w:r>
-        <w:t xml:space="preserve">Suetonius kuvaa teoksessaan De vita Caesarum Julius Caesarin käyttäneen kenraaliensa kanssa viestiessään salakirjoitusta, jossa kirjain korvataan aakkosjärjestyksessä 3 kirjainta eteenpäin löytyvällä kirjaimella, ja aakkoston lopussa kierretään takaisin alkuun. Tällöin, A:sta tulee D, B:stä tulee E ja niin edespäin. Nykyisin Caesar-salauksella tarkoitetaankin tämän yleistystä, jossa aakkostossa siirrytään sovittu määrä kirjainta eteenpäin. Caesar-salauksen erästä muotoa, Rot13, jossa siirrytään 13 kirjainta eteenpäin, käytetään edelleen esimerkiksi Internet-keskusteluissa, </w:t>
-      </w:r>
-      <w:r>
-        <w:lastRenderedPageBreak/>
-        <w:t>koska koodaus toimii samalla purkuna englannin kielen aakkostolla, jossa on 26 merkkiä.</w:t>
-      </w:r>
-    </w:p>
-    <w:p>
-      <w:pPr>
-        <w:pStyle w:val="Heading2"/>
-      </w:pPr>
-      <w:bookmarkStart w:id="12" w:name="_Toc497059270"/>
-      <w:bookmarkStart w:id="13" w:name="_Toc497059660"/>
-      <w:r>
-        <w:t>Atbash-koodin ja Caesar-salakirjoituksen murtaminen</w:t>
+        <w:t>Eräs vanhimmista tiedonsalaustavoista oli käytössä Egyptissä. Viesti kirjoitettiin viestinviejän kaljuksi ajettuun päähän. Tukan kasvettua viesti oli valmis lähetettäväksi. Tällä tavalla ymmärrettynä ensimmäiset salakirjoitukset olivat viestin peittämistä, eli steganografiaa.</w:t>
+      </w:r>
+    </w:p>
+    <w:p>
+      <w:pPr>
+        <w:pStyle w:val="Heading1"/>
+      </w:pPr>
+      <w:bookmarkStart w:id="12" w:name="_Toc497059269"/>
+      <w:bookmarkStart w:id="13" w:name="_Toc497059659"/>
+      <w:r>
+        <w:t>Atbash-koodi ja Caesarin salakirjoitus</w:t>
       </w:r>
       <w:bookmarkEnd w:id="12"/>
       <w:bookmarkEnd w:id="13"/>
@@ -1922,7 +1947,7 @@
         <w:pStyle w:val="BodyText"/>
       </w:pPr>
       <w:r>
-        <w:t>Atbash-koodilla on vain yksi mahdollinen avain, joten se on hyvin heikko salakirjoitus.</w:t>
+        <w:t>Yksi vanhimmista varsinaisista salakirjoituksista on Atbash-koodi. Siinä kirjaimistossa aakkosjärjestyksessä viimeinen kirjain vaihdetaan ensimmäiseen, toiseksi viimeinen toiseen, ja niin edelleen. Nimi atbash tulee heprean kirjaimista alef-tav-bet-shin. Suomalaisilla aakkosilla se toimisi siten, että A:sta tulisi Ö ja B:stä Ä. Atbash-koodausta käytettiin yleisesti tietyissä piireissä satoja vuosia ennen ajanlaskun alkua, ja onpa Raamatussakin Jeremian kirjassa Atbash-koodattuja nimiä.lähde? Koodia käyttävät vieläkin eräät salaseurat tai sen kaltaiset, jotka tahtovat ilmaista olevansa pitkän perinteen vaalijoita.lähde?</w:t>
       </w:r>
     </w:p>
     <w:p>
@@ -1930,33 +1955,18 @@
         <w:pStyle w:val="BodyText"/>
       </w:pPr>
       <w:r>
-        <w:t>Caesar-koodi ja sen muunnokset on murrettavissa kokeilemalla kaikki N siirrosta aakkosistossa (N = aakkosiston kirjainten määrä), siis esimerkiksi englannin kielessä (= 26 aakkosta) maksimissaan 26 kokeilulla.</w:t>
-      </w:r>
-    </w:p>
-    <w:p>
-      <w:pPr>
-        <w:pStyle w:val="BodyText"/>
-      </w:pPr>
-      <w:r>
-        <w:t>Kehittyneempi versio eli sekoitettu Caesar, jossa selväkielistä A:ta vastaa mielivaltainen salakirjoitettu kirjain, B:tä mielivaltainen jäljellä olevista kirjaimista jne., sisältää periaatteessa A! (A-kertoma) määrän mahdollisia avaimia. Englantilaisella aakkosistolla (26 aakkosta) erilaisia sekoitettuja Caesar- avaimia on 26! eli 4,0329 * 1026 mahdollisuutta. Tällaista määrää on liki mahdotonta käydä yksitellen läpi.</w:t>
-      </w:r>
-    </w:p>
-    <w:p>
-      <w:pPr>
-        <w:pStyle w:val="BodyText"/>
-      </w:pPr>
-      <w:r>
-        <w:t>Kuitenkin mikäli tiedetään, millä kielellä salattu viesti on kirjoitettu, on sekoitettu Caesar helppo murtaa yhden vähänkin pidemmän sanoman perusteella frekvenssianalyysillä. Eri kielille voidaan muodostaa tilastollinen jakauma eri kirjainten käytöstä. Esimerkiksi englannin kielessä yleisin kirjain on E. Jos siis englanninkielisessä sekoitettua Caesaria käyttävässä koodatussa sanomassa on eniten W- kirjaimia, hyvä arvaus on, että W vastaa E-kirjainta. Vastaavasti suomen kielessä A on yleisin kirjain.</w:t>
-      </w:r>
-    </w:p>
-    <w:p>
-      <w:pPr>
-        <w:pStyle w:val="Heading1"/>
-      </w:pPr>
-      <w:bookmarkStart w:id="14" w:name="_Toc497059271"/>
-      <w:bookmarkStart w:id="15" w:name="_Toc497059661"/>
-      <w:r>
-        <w:t>Kehittyneemmistä versioista</w:t>
+        <w:lastRenderedPageBreak/>
+        <w:t>Suetonius kuvaa teoksessaan De vita Caesarum Julius Caesarin käyttäneen kenraaliensa kanssa viestiessään salakirjoitusta, jossa kirjain korvataan aakkosjärjestyksessä 3 kirjainta eteenpäin löytyvällä kirjaimella, ja aakkoston lopussa kierretään takaisin alkuun. Tällöin, A:sta tulee D, B:stä tulee E ja niin edespäin. Nykyisin Caesar-salauksella tarkoitetaankin tämän yleistystä, jossa aakkostossa siirrytään sovittu määrä kirjainta eteenpäin. Caesar-salauksen erästä muotoa, Rot13, jossa siirrytään 13 kirjainta eteenpäin, käytetään edelleen esimerkiksi Internet-keskusteluissa, koska koodaus toimii samalla purkuna englannin kielen aakkostolla, jossa on 26 merkkiä.</w:t>
+      </w:r>
+    </w:p>
+    <w:p>
+      <w:pPr>
+        <w:pStyle w:val="Heading2"/>
+      </w:pPr>
+      <w:bookmarkStart w:id="14" w:name="_Toc497059270"/>
+      <w:bookmarkStart w:id="15" w:name="_Toc497059660"/>
+      <w:r>
+        <w:t>Atbash-koodin ja Caesar-salakirjoituksen murtaminen</w:t>
       </w:r>
       <w:bookmarkEnd w:id="14"/>
       <w:bookmarkEnd w:id="15"/>
@@ -1966,29 +1976,81 @@
         <w:pStyle w:val="BodyText"/>
       </w:pPr>
       <w:r>
-        <w:t xml:space="preserve">Seuraava kehittyneempi versio on muuttaa salakirjoitusaakkosistoa esimerkiksi viiden kirjaimen jälkeen, jolloin tilastollinen ratkaisumenetelmä vaikeutuu oleellisesti. Tätä versiota käytti </w:t>
+        <w:t>Atbash-koodilla on vain yksi mahdollinen avain, joten se on hyvin heikko salakirjoitus.</w:t>
+      </w:r>
+    </w:p>
+    <w:p>
+      <w:pPr>
+        <w:pStyle w:val="BodyText"/>
+      </w:pPr>
+      <w:r>
+        <w:t>Caesar</w:t>
+      </w:r>
+      <w:r>
+        <w:fldChar w:fldCharType="begin"/>
+      </w:r>
+      <w:r>
+        <w:instrText xml:space="preserve"> XE "</w:instrText>
+      </w:r>
+      <w:r>
+        <w:instrText>Caesar</w:instrText>
+      </w:r>
+      <w:r>
+        <w:instrText xml:space="preserve">" </w:instrText>
+      </w:r>
+      <w:r>
+        <w:fldChar w:fldCharType="end"/>
+      </w:r>
+      <w:r>
+        <w:t>-koodi ja sen muunnokset on murrettavissa kokeilemalla kaikki N siirrosta aakkosistossa (N = aakkosiston kirjainten määrä), siis esimerkiksi englannin kielessä (= 26 aakkosta) maksimissaan 26 kokeilulla.</w:t>
+      </w:r>
+    </w:p>
+    <w:p>
+      <w:pPr>
+        <w:pStyle w:val="BodyText"/>
+      </w:pPr>
+      <w:r>
+        <w:t>Kehittyneempi versio eli sekoitettu Caesar, jossa selväkielistä A:ta vastaa mielivaltainen salakirjoitettu kirjain, B:tä mielivaltainen jäljellä olevista kirjaimista jne., sisältää periaatteessa A! (A-kertoma) määrän mahdollisia</w:t>
+      </w:r>
+      <w:r>
+        <w:fldChar w:fldCharType="begin"/>
+      </w:r>
+      <w:r>
+        <w:instrText xml:space="preserve"> XE "</w:instrText>
+      </w:r>
+      <w:r>
+        <w:instrText>mahdollisia</w:instrText>
+      </w:r>
+      <w:r>
+        <w:instrText xml:space="preserve">" </w:instrText>
+      </w:r>
+      <w:r>
+        <w:fldChar w:fldCharType="end"/>
+      </w:r>
+      <w:r>
+        <w:t xml:space="preserve"> avaimia. Englantilaisella aakkosistolla (26 aakkosta) erilaisia sekoitettuja Caesar- avaimia on 26! eli 4,0329 * 1026 mahdollisuutta. Tällaista määrää on liki mahdotonta käydä yksitellen läpi.</w:t>
+      </w:r>
+    </w:p>
+    <w:p>
+      <w:pPr>
+        <w:pStyle w:val="BodyText"/>
+      </w:pPr>
+      <w:r>
+        <w:t xml:space="preserve">Kuitenkin mikäli tiedetään, millä kielellä salattu viesti on kirjoitettu, on sekoitettu Caesar helppo murtaa yhden vähänkin pidemmän sanoman perusteella frekvenssianalyysillä. Eri kielille voidaan muodostaa tilastollinen jakauma eri kirjainten käytöstä. Esimerkiksi </w:t>
       </w:r>
       <w:r>
         <w:lastRenderedPageBreak/>
-        <w:t>esimerkiksi suomalainen salakirjoitusviivain eli ns. "matolaatikko"- menetelmä. Tämän menetelmän kehittyneempään muunnelmaan perustui myös saksalaisten toisen maailmansodan aikana käyttämä ENIGMA-salauslaite.</w:t>
-      </w:r>
-    </w:p>
-    <w:p>
-      <w:pPr>
-        <w:pStyle w:val="BodyText"/>
-      </w:pPr>
-      <w:r>
-        <w:t>Edellä mainituista esimerkeistä selviää, että salakirjoituksen murtaminen on ainakin matematiikkaa, kielitiedettä ja tilastotiedettä, ja myös yleistä älykkyyttä.</w:t>
+        <w:t>englannin kielessä yleisin kirjain on E. Jos siis englanninkielisessä sekoitettua Caesaria käyttävässä koodatussa sanomassa on eniten W- kirjaimia, hyvä arvaus on, että W vastaa E-kirjainta. Vastaavasti suomen kielessä A on yleisin kirjain.</w:t>
       </w:r>
     </w:p>
     <w:p>
       <w:pPr>
         <w:pStyle w:val="Heading1"/>
       </w:pPr>
-      <w:bookmarkStart w:id="16" w:name="_Toc497059272"/>
-      <w:bookmarkStart w:id="17" w:name="_Toc497059662"/>
-      <w:r>
-        <w:t>Transpositiosalaus</w:t>
+      <w:bookmarkStart w:id="16" w:name="_Toc497059271"/>
+      <w:bookmarkStart w:id="17" w:name="_Toc497059661"/>
+      <w:r>
+        <w:t>Kehittyneemmistä versioista</w:t>
       </w:r>
       <w:bookmarkEnd w:id="16"/>
       <w:bookmarkEnd w:id="17"/>
@@ -1998,17 +2060,43 @@
         <w:pStyle w:val="BodyText"/>
       </w:pPr>
       <w:r>
-        <w:t>Transpositiosalaus on menetelmä, jossa kirjainten järjestystä muutetaan sovitulla tavalla.</w:t>
+        <w:t>Seuraava kehittyneempi versio on muuttaa salakirjoitusaakkosistoa esimerkiksi viiden kirjaimen jälkeen, jolloin tilastollinen ratkaisumenetelmä vaikeutuu oleellisesti. Tätä versiota käytti esimerkiksi suomalainen salakirjoitusviivain eli ns. "matolaatikko"- menetelmä. Tämän menetelmän kehittyneempään muunnelmaan perustui myös saksalaisten toisen maailmansodan aikana käyttämä ENIGMA-salauslaite</w:t>
+      </w:r>
+      <w:r>
+        <w:fldChar w:fldCharType="begin"/>
+      </w:r>
+      <w:r>
+        <w:instrText xml:space="preserve"> XE "</w:instrText>
+      </w:r>
+      <w:r>
+        <w:instrText>salauslaite</w:instrText>
+      </w:r>
+      <w:r>
+        <w:instrText xml:space="preserve">" </w:instrText>
+      </w:r>
+      <w:r>
+        <w:fldChar w:fldCharType="end"/>
+      </w:r>
+      <w:r>
+        <w:t>.</w:t>
+      </w:r>
+    </w:p>
+    <w:p>
+      <w:pPr>
+        <w:pStyle w:val="BodyText"/>
+      </w:pPr>
+      <w:r>
+        <w:t>Edellä mainituista esimerkeistä selviää, että salakirjoituksen murtaminen on ainakin matematiikkaa, kielitiedettä ja tilastotiedettä, ja myös yleistä älykkyyttä.</w:t>
       </w:r>
     </w:p>
     <w:p>
       <w:pPr>
         <w:pStyle w:val="Heading1"/>
       </w:pPr>
-      <w:bookmarkStart w:id="18" w:name="_Toc497059273"/>
-      <w:bookmarkStart w:id="19" w:name="_Toc497059663"/>
-      <w:r>
-        <w:t>Satunnaisluvut</w:t>
+      <w:bookmarkStart w:id="18" w:name="_Toc497059272"/>
+      <w:bookmarkStart w:id="19" w:name="_Toc497059662"/>
+      <w:r>
+        <w:t>Transpositiosalaus</w:t>
       </w:r>
       <w:bookmarkEnd w:id="18"/>
       <w:bookmarkEnd w:id="19"/>
@@ -2018,17 +2106,17 @@
         <w:pStyle w:val="BodyText"/>
       </w:pPr>
       <w:r>
-        <w:t>Salauksessa käytettyjen satunnaislukujen tulisi olla mahdollisimman aidosti satunnaisia. Aidosti satunnaisten lukujen tuottaminen on kuitenkin vaikeaa. Nykyään parhaina tapoina tuottaa todellisia satunnaislukuja pidetään luonnollisia systeemejä, kuten radioaktiivisten aineiden luonnollisen hajoamisen tuottamat säteilyhiukkaset, tai esimerkiksi laavalampun vahan liike. Useimmiten tietokoneissa käytetään näennäissatunnaislukugeneraattoreita, jotka eivät välttämättä kelpaa salauskäyttöön. Tietokoneiden salauksessa käytetty satunnaisuus perustuu yleensä käyttäjän tekemien toimenpiteiden ja verkossa tapahtuvien tapahtumien satunnaisuuden keräämiseen.lähde? Käytännön esimerkkejä edellä mainitusta ovat esimerkiksi käyttäjän hiiren liikkeiden tai mikrofonin vastaanottaman kohinan käyttäminen salausavaimen luomiseen.</w:t>
-      </w:r>
-    </w:p>
-    <w:p>
-      <w:pPr>
-        <w:pStyle w:val="Heading2"/>
-      </w:pPr>
-      <w:bookmarkStart w:id="20" w:name="_Toc497059274"/>
-      <w:bookmarkStart w:id="21" w:name="_Toc497059664"/>
-      <w:r>
-        <w:t>Salauksen käyttökohteita</w:t>
+        <w:t>Transpositiosalaus on menetelmä, jossa kirjainten järjestystä muutetaan sovitulla tavalla.</w:t>
+      </w:r>
+    </w:p>
+    <w:p>
+      <w:pPr>
+        <w:pStyle w:val="Heading1"/>
+      </w:pPr>
+      <w:bookmarkStart w:id="20" w:name="_Toc497059273"/>
+      <w:bookmarkStart w:id="21" w:name="_Toc497059663"/>
+      <w:r>
+        <w:t>Satunnaisluvut</w:t>
       </w:r>
       <w:bookmarkEnd w:id="20"/>
       <w:bookmarkEnd w:id="21"/>
@@ -2038,36 +2126,56 @@
         <w:pStyle w:val="BodyText"/>
       </w:pPr>
       <w:r>
-        <w:t xml:space="preserve">Tietokoneiden myötä kryptografia sai uuden sovelluskohteen datan salauksen, allekirjoitusten ja eheyden varmistamisesta. Tästä esimerkkejä ovat erilaiset sovellukset ja protokollat etäyhteyksien </w:t>
+        <w:t xml:space="preserve">Salauksessa käytettyjen satunnaislukujen tulisi olla mahdollisimman aidosti satunnaisia. Aidosti satunnaisten lukujen tuottaminen on kuitenkin vaikeaa. Nykyään parhaina tapoina tuottaa todellisia satunnaislukuja pidetään luonnollisia systeemejä, kuten radioaktiivisten aineiden luonnollisen hajoamisen tuottamat säteilyhiukkaset, tai esimerkiksi laavalampun vahan liike. Useimmiten tietokoneissa käytetään näennäissatunnaislukugeneraattoreita, jotka eivät välttämättä kelpaa salauskäyttöön. Tietokoneiden salauksessa käytetty satunnaisuus perustuu yleensä käyttäjän tekemien </w:t>
       </w:r>
       <w:r>
         <w:lastRenderedPageBreak/>
-        <w:t>(SSH) ja www-liikenteen (HTTPS) salaamiseen sekä sähköpostiviestien salaamiseen ja allekirjoittamiseen (PGP).</w:t>
-      </w:r>
-    </w:p>
-    <w:p>
-      <w:pPr>
-        <w:pStyle w:val="Heading1"/>
-      </w:pPr>
-      <w:bookmarkStart w:id="22" w:name="_Toc497059275"/>
-      <w:bookmarkStart w:id="23" w:name="_Toc497059665"/>
-      <w:r>
-        <w:t>Salausalgoritmeja</w:t>
+        <w:t>toimenpiteiden ja verkossa tapahtuvien tapahtumien satunnaisuuden keräämiseen.lähde? Käytännön esimerkkejä edellä mainitusta ovat esimerkiksi käyttäjän hiiren liikkeiden tai mikrofonin vastaanottaman kohinan käyttäminen salausavaimen luomiseen.</w:t>
+      </w:r>
+    </w:p>
+    <w:p>
+      <w:pPr>
+        <w:pStyle w:val="Heading2"/>
+      </w:pPr>
+      <w:bookmarkStart w:id="22" w:name="_Toc497059274"/>
+      <w:bookmarkStart w:id="23" w:name="_Toc497059664"/>
+      <w:r>
+        <w:t>Salauksen käyttökohteita</w:t>
       </w:r>
       <w:bookmarkEnd w:id="22"/>
       <w:bookmarkEnd w:id="23"/>
     </w:p>
     <w:p>
       <w:pPr>
-        <w:pStyle w:val="Heading2"/>
-      </w:pPr>
-      <w:bookmarkStart w:id="24" w:name="_Toc497059276"/>
-      <w:bookmarkStart w:id="25" w:name="_Toc497059666"/>
-      <w:r>
-        <w:t>Symmetrisiä salausalgoritmeja</w:t>
+        <w:pStyle w:val="BodyText"/>
+      </w:pPr>
+      <w:r>
+        <w:t>Tietokoneiden myötä kryptografia sai uuden sovelluskohteen datan salauksen, allekirjoitusten ja eheyden varmistamisesta. Tästä esimerkkejä ovat erilaiset sovellukset ja protokollat etäyhteyksien (SSH) ja www-liikenteen (HTTPS) salaamiseen sekä sähköpostiviestien salaamiseen ja allekirjoittamiseen (PGP).</w:t>
+      </w:r>
+    </w:p>
+    <w:p>
+      <w:pPr>
+        <w:pStyle w:val="Heading1"/>
+      </w:pPr>
+      <w:bookmarkStart w:id="24" w:name="_Toc497059275"/>
+      <w:bookmarkStart w:id="25" w:name="_Toc497059665"/>
+      <w:r>
+        <w:t>Salausalgoritmeja</w:t>
       </w:r>
       <w:bookmarkEnd w:id="24"/>
       <w:bookmarkEnd w:id="25"/>
+    </w:p>
+    <w:p>
+      <w:pPr>
+        <w:pStyle w:val="Heading2"/>
+      </w:pPr>
+      <w:bookmarkStart w:id="26" w:name="_Toc497059276"/>
+      <w:bookmarkStart w:id="27" w:name="_Toc497059666"/>
+      <w:r>
+        <w:t>Symmetrisiä salausalgoritmeja</w:t>
+      </w:r>
+      <w:bookmarkEnd w:id="26"/>
+      <w:bookmarkEnd w:id="27"/>
     </w:p>
     <w:p>
       <w:pPr>
@@ -2141,54 +2249,10 @@
       <w:pPr>
         <w:pStyle w:val="Heading2"/>
       </w:pPr>
-      <w:bookmarkStart w:id="26" w:name="_Toc497059277"/>
-      <w:bookmarkStart w:id="27" w:name="_Toc497059667"/>
+      <w:bookmarkStart w:id="28" w:name="_Toc497059277"/>
+      <w:bookmarkStart w:id="29" w:name="_Toc497059667"/>
       <w:r>
         <w:t>Epäsymmetrisiä eli julkisen avaimen salausalgoritmeja</w:t>
-      </w:r>
-      <w:bookmarkEnd w:id="26"/>
-      <w:bookmarkEnd w:id="27"/>
-    </w:p>
-    <w:p>
-      <w:pPr>
-        <w:pStyle w:val="ListBullet"/>
-      </w:pPr>
-      <w:r>
-        <w:t>Diffie-Hellman-avaimenvaihto</w:t>
-      </w:r>
-    </w:p>
-    <w:p>
-      <w:pPr>
-        <w:pStyle w:val="ListBullet"/>
-      </w:pPr>
-      <w:r>
-        <w:t>RSA</w:t>
-      </w:r>
-    </w:p>
-    <w:p>
-      <w:pPr>
-        <w:pStyle w:val="ListBullet"/>
-      </w:pPr>
-      <w:r>
-        <w:t>ElGamal</w:t>
-      </w:r>
-    </w:p>
-    <w:p>
-      <w:pPr>
-        <w:pStyle w:val="ListBullet"/>
-      </w:pPr>
-      <w:r>
-        <w:t>Elliptiset käyrät</w:t>
-      </w:r>
-    </w:p>
-    <w:p>
-      <w:pPr>
-        <w:pStyle w:val="Heading2"/>
-      </w:pPr>
-      <w:bookmarkStart w:id="28" w:name="_Toc497059278"/>
-      <w:bookmarkStart w:id="29" w:name="_Toc497059668"/>
-      <w:r>
-        <w:t>Yksisuuntaisia tiivisteitä</w:t>
       </w:r>
       <w:bookmarkEnd w:id="28"/>
       <w:bookmarkEnd w:id="29"/>
@@ -2198,7 +2262,7 @@
         <w:pStyle w:val="ListBullet"/>
       </w:pPr>
       <w:r>
-        <w:t>MD5 (Message digest)</w:t>
+        <w:t>Diffie-Hellman-avaimenvaihto</w:t>
       </w:r>
     </w:p>
     <w:p>
@@ -2206,20 +2270,65 @@
         <w:pStyle w:val="ListBullet"/>
       </w:pPr>
       <w:r>
-        <w:t>SHA-1 (Secure Hash Algorithm)</w:t>
+        <w:t>RSA</w:t>
+      </w:r>
+    </w:p>
+    <w:p>
+      <w:pPr>
+        <w:pStyle w:val="ListBullet"/>
+      </w:pPr>
+      <w:r>
+        <w:t>ElGamal</w:t>
+      </w:r>
+    </w:p>
+    <w:p>
+      <w:pPr>
+        <w:pStyle w:val="ListBullet"/>
+      </w:pPr>
+      <w:r>
+        <w:t>Elliptiset käyrät</w:t>
       </w:r>
     </w:p>
     <w:p>
       <w:pPr>
         <w:pStyle w:val="Heading2"/>
       </w:pPr>
-      <w:bookmarkStart w:id="30" w:name="_Toc497059279"/>
-      <w:bookmarkStart w:id="31" w:name="_Toc497059669"/>
-      <w:r>
-        <w:t>Sähköisen allekirjoituksen menetelmiä</w:t>
+      <w:bookmarkStart w:id="30" w:name="_Toc497059278"/>
+      <w:bookmarkStart w:id="31" w:name="_Toc497059668"/>
+      <w:r>
+        <w:t>Yksisuuntaisia tiivisteitä</w:t>
       </w:r>
       <w:bookmarkEnd w:id="30"/>
       <w:bookmarkEnd w:id="31"/>
+    </w:p>
+    <w:p>
+      <w:pPr>
+        <w:pStyle w:val="ListBullet"/>
+      </w:pPr>
+      <w:r>
+        <w:lastRenderedPageBreak/>
+        <w:t>MD5 (Message digest)</w:t>
+      </w:r>
+    </w:p>
+    <w:p>
+      <w:pPr>
+        <w:pStyle w:val="ListBullet"/>
+      </w:pPr>
+      <w:r>
+        <w:t>SHA-1 (Secure Hash Algorithm)</w:t>
+      </w:r>
+    </w:p>
+    <w:p>
+      <w:pPr>
+        <w:pStyle w:val="Heading2"/>
+      </w:pPr>
+      <w:bookmarkStart w:id="32" w:name="_Toc497059279"/>
+      <w:bookmarkStart w:id="33" w:name="_Toc497059669"/>
+      <w:r>
+        <w:t>Sähköisen allekirjoituksen menetelmiä</w:t>
+      </w:r>
+      <w:bookmarkEnd w:id="32"/>
+      <w:bookmarkEnd w:id="33"/>
     </w:p>
     <w:p>
       <w:pPr>
@@ -2261,69 +2370,68 @@
       <w:pPr>
         <w:pStyle w:val="Heading2"/>
       </w:pPr>
-      <w:bookmarkStart w:id="32" w:name="_Toc497059280"/>
-      <w:bookmarkStart w:id="33" w:name="_Toc497059670"/>
+      <w:bookmarkStart w:id="34" w:name="_Toc497059280"/>
+      <w:bookmarkStart w:id="35" w:name="_Toc497059670"/>
       <w:r>
         <w:t>Kryptografiaa käyttäviä sovelluksia</w:t>
-      </w:r>
-      <w:bookmarkEnd w:id="32"/>
-      <w:bookmarkEnd w:id="33"/>
-    </w:p>
-    <w:p>
-      <w:pPr>
-        <w:pStyle w:val="ListBullet"/>
-      </w:pPr>
-      <w:r>
-        <w:lastRenderedPageBreak/>
-        <w:t>GPG</w:t>
-      </w:r>
-    </w:p>
-    <w:p>
-      <w:pPr>
-        <w:pStyle w:val="ListBullet"/>
-      </w:pPr>
-      <w:r>
-        <w:t>HTTPS-protokolla</w:t>
-      </w:r>
-    </w:p>
-    <w:p>
-      <w:pPr>
-        <w:pStyle w:val="ListBullet"/>
-      </w:pPr>
-      <w:r>
-        <w:t>Kerberos-tunnistusprotokolla</w:t>
-      </w:r>
-    </w:p>
-    <w:p>
-      <w:pPr>
-        <w:pStyle w:val="ListBullet"/>
-      </w:pPr>
-      <w:r>
-        <w:t>PGP (Pretty Good Privacy)</w:t>
-      </w:r>
-    </w:p>
-    <w:p>
-      <w:pPr>
-        <w:pStyle w:val="ListBullet"/>
-      </w:pPr>
-      <w:r>
-        <w:t>SSH-protokolla</w:t>
-      </w:r>
-    </w:p>
-    <w:p>
-      <w:pPr>
-        <w:pStyle w:val="Heading1"/>
-      </w:pPr>
-      <w:bookmarkStart w:id="34" w:name="_Toc497059281"/>
-      <w:bookmarkStart w:id="35" w:name="_Toc497059671"/>
-      <w:r>
-        <w:t>Murtamaton koodi ja sen ongelmat</w:t>
       </w:r>
       <w:bookmarkEnd w:id="34"/>
       <w:bookmarkEnd w:id="35"/>
     </w:p>
     <w:p>
       <w:pPr>
+        <w:pStyle w:val="ListBullet"/>
+      </w:pPr>
+      <w:r>
+        <w:t>GPG</w:t>
+      </w:r>
+    </w:p>
+    <w:p>
+      <w:pPr>
+        <w:pStyle w:val="ListBullet"/>
+      </w:pPr>
+      <w:r>
+        <w:t>HTTPS-protokolla</w:t>
+      </w:r>
+    </w:p>
+    <w:p>
+      <w:pPr>
+        <w:pStyle w:val="ListBullet"/>
+      </w:pPr>
+      <w:r>
+        <w:t>Kerberos-tunnistusprotokolla</w:t>
+      </w:r>
+    </w:p>
+    <w:p>
+      <w:pPr>
+        <w:pStyle w:val="ListBullet"/>
+      </w:pPr>
+      <w:r>
+        <w:t>PGP (Pretty Good Privacy)</w:t>
+      </w:r>
+    </w:p>
+    <w:p>
+      <w:pPr>
+        <w:pStyle w:val="ListBullet"/>
+      </w:pPr>
+      <w:r>
+        <w:t>SSH-protokolla</w:t>
+      </w:r>
+    </w:p>
+    <w:p>
+      <w:pPr>
+        <w:pStyle w:val="Heading1"/>
+      </w:pPr>
+      <w:bookmarkStart w:id="36" w:name="_Toc497059281"/>
+      <w:bookmarkStart w:id="37" w:name="_Toc497059671"/>
+      <w:r>
+        <w:t>Murtamaton koodi ja sen ongelmat</w:t>
+      </w:r>
+      <w:bookmarkEnd w:id="36"/>
+      <w:bookmarkEnd w:id="37"/>
+    </w:p>
+    <w:p>
+      <w:pPr>
         <w:pStyle w:val="BodyText"/>
       </w:pPr>
       <w:r>
@@ -2338,7 +2446,25 @@
         <w:pStyle w:val="BodyText"/>
       </w:pPr>
       <w:r>
-        <w:t>Historia on osoittanut, että kertakäyttöisiksi tarkoitettuja avainlistoja viitsitään käyttää harvoin vain yhden kerran. Jos "kertakäyttöistä" avainta käytetään useamman kerran, salateksti voidaan murtaa helposti.</w:t>
+        <w:t>Historia</w:t>
+      </w:r>
+      <w:r>
+        <w:fldChar w:fldCharType="begin"/>
+      </w:r>
+      <w:r>
+        <w:instrText xml:space="preserve"> XE "</w:instrText>
+      </w:r>
+      <w:r>
+        <w:instrText>Historia</w:instrText>
+      </w:r>
+      <w:r>
+        <w:instrText xml:space="preserve">" </w:instrText>
+      </w:r>
+      <w:r>
+        <w:fldChar w:fldCharType="end"/>
+      </w:r>
+      <w:r>
+        <w:t xml:space="preserve"> on osoittanut, että kertakäyttöisiksi tarkoitettuja avainlistoja viitsitään käyttää harvoin vain yhden kerran. Jos "kertakäyttöistä" avainta käytetään useamman kerran, salateksti voidaan murtaa helposti.</w:t>
       </w:r>
     </w:p>
     <w:p>
@@ -2346,7 +2472,26 @@
         <w:pStyle w:val="BodyText"/>
       </w:pPr>
       <w:r>
-        <w:t>Kertakäyttöisten avainlistojen käyttö on valitettavan epäkäytännöllistä suurien tietomäärien ja monien vastaanottajien kohdalla. Haasteina ovat avainlistojen turvallinen toimittaminen vastaanottajalle sekä niiden alkuperäisen valmistuksen vaatima työ. Avainlista, jonka joku on päässyt kopioimaan matkalla käyttäjälle, on täysin arvoton.</w:t>
+        <w:lastRenderedPageBreak/>
+        <w:t>Kertakäyttöisten avainlistojen käyttö on valitettavan epäkäytännöllistä suurien tietomäärien ja monien vastaanottajien kohdalla. Haasteina ovat avainlistojen turvallinen toimittaminen vastaanottajalle sekä niiden alkuperäisen valmistuksen vaatima työ. Avainlista</w:t>
+      </w:r>
+      <w:r>
+        <w:fldChar w:fldCharType="begin"/>
+      </w:r>
+      <w:r>
+        <w:instrText xml:space="preserve"> XE "</w:instrText>
+      </w:r>
+      <w:r>
+        <w:instrText>Avainlista</w:instrText>
+      </w:r>
+      <w:r>
+        <w:instrText xml:space="preserve">" </w:instrText>
+      </w:r>
+      <w:r>
+        <w:fldChar w:fldCharType="end"/>
+      </w:r>
+      <w:r>
+        <w:t>, jonka joku on päässyt kopioimaan matkalla käyttäjälle, on täysin arvoton.</w:t>
       </w:r>
     </w:p>
     <w:p>
@@ -2359,20 +2504,139 @@
     </w:p>
     <w:p>
       <w:pPr>
+        <w:pStyle w:val="Caption"/>
+        <w:keepNext/>
+      </w:pPr>
+      <w:r>
+        <w:t xml:space="preserve">Kuva </w:t>
+      </w:r>
+      <w:r>
+        <w:fldChar w:fldCharType="begin"/>
+      </w:r>
+      <w:r>
+        <w:instrText xml:space="preserve"> SEQ Kuva \* ARABIC </w:instrText>
+      </w:r>
+      <w:r>
+        <w:fldChar w:fldCharType="separate"/>
+      </w:r>
+      <w:r>
+        <w:rPr>
+          <w:noProof/>
+        </w:rPr>
+        <w:t>1</w:t>
+      </w:r>
+      <w:r>
+        <w:fldChar w:fldCharType="end"/>
+      </w:r>
+    </w:p>
+    <w:p>
+      <w:pPr>
         <w:pStyle w:val="BodyText"/>
       </w:pPr>
       <w:r>
+        <w:rPr>
+          <w:noProof/>
+        </w:rPr>
+        <w:drawing>
+          <wp:anchor distT="0" distB="0" distL="114300" distR="114300" simplePos="0" relativeHeight="251658240" behindDoc="0" locked="0" layoutInCell="1" allowOverlap="1" wp14:anchorId="7711F399">
+            <wp:simplePos x="0" y="0"/>
+            <wp:positionH relativeFrom="column">
+              <wp:posOffset>3810</wp:posOffset>
+            </wp:positionH>
+            <wp:positionV relativeFrom="paragraph">
+              <wp:posOffset>130810</wp:posOffset>
+            </wp:positionV>
+            <wp:extent cx="3599815" cy="3897630"/>
+            <wp:effectExtent l="0" t="0" r="635" b="7620"/>
+            <wp:wrapThrough wrapText="bothSides">
+              <wp:wrapPolygon edited="0">
+                <wp:start x="8573" y="0"/>
+                <wp:lineTo x="7658" y="211"/>
+                <wp:lineTo x="4915" y="1478"/>
+                <wp:lineTo x="4458" y="2217"/>
+                <wp:lineTo x="3315" y="3378"/>
+                <wp:lineTo x="2286" y="5067"/>
+                <wp:lineTo x="1829" y="6757"/>
+                <wp:lineTo x="1486" y="8446"/>
+                <wp:lineTo x="914" y="13513"/>
+                <wp:lineTo x="229" y="15202"/>
+                <wp:lineTo x="0" y="16258"/>
+                <wp:lineTo x="0" y="17525"/>
+                <wp:lineTo x="1143" y="18581"/>
+                <wp:lineTo x="5372" y="20270"/>
+                <wp:lineTo x="5487" y="20798"/>
+                <wp:lineTo x="10173" y="21537"/>
+                <wp:lineTo x="13945" y="21537"/>
+                <wp:lineTo x="15317" y="21537"/>
+                <wp:lineTo x="17717" y="18581"/>
+                <wp:lineTo x="20232" y="18581"/>
+                <wp:lineTo x="21490" y="18053"/>
+                <wp:lineTo x="21490" y="12457"/>
+                <wp:lineTo x="20461" y="11824"/>
+                <wp:lineTo x="18860" y="10135"/>
+                <wp:lineTo x="18518" y="6757"/>
+                <wp:lineTo x="17946" y="5067"/>
+                <wp:lineTo x="17032" y="3378"/>
+                <wp:lineTo x="15431" y="1478"/>
+                <wp:lineTo x="12688" y="211"/>
+                <wp:lineTo x="11774" y="0"/>
+                <wp:lineTo x="8573" y="0"/>
+              </wp:wrapPolygon>
+            </wp:wrapThrough>
+            <wp:docPr id="3" name="Graphic 3"/>
+            <wp:cNvGraphicFramePr>
+              <a:graphicFrameLocks xmlns:a="http://schemas.openxmlformats.org/drawingml/2006/main" noChangeAspect="1"/>
+            </wp:cNvGraphicFramePr>
+            <a:graphic xmlns:a="http://schemas.openxmlformats.org/drawingml/2006/main">
+              <a:graphicData uri="http://schemas.openxmlformats.org/drawingml/2006/picture">
+                <pic:pic xmlns:pic="http://schemas.openxmlformats.org/drawingml/2006/picture">
+                  <pic:nvPicPr>
+                    <pic:cNvPr id="1" name=""/>
+                    <pic:cNvPicPr/>
+                  </pic:nvPicPr>
+                  <pic:blipFill>
+                    <a:blip r:embed="rId10">
+                      <a:extLst>
+                        <a:ext uri="{28A0092B-C50C-407E-A947-70E740481C1C}">
+                          <a14:useLocalDpi xmlns:a14="http://schemas.microsoft.com/office/drawing/2010/main" val="0"/>
+                        </a:ext>
+                      </a:extLst>
+                    </a:blip>
+                    <a:stretch>
+                      <a:fillRect/>
+                    </a:stretch>
+                  </pic:blipFill>
+                  <pic:spPr>
+                    <a:xfrm>
+                      <a:off x="0" y="0"/>
+                      <a:ext cx="3599815" cy="3897630"/>
+                    </a:xfrm>
+                    <a:prstGeom prst="rect">
+                      <a:avLst/>
+                    </a:prstGeom>
+                  </pic:spPr>
+                </pic:pic>
+              </a:graphicData>
+            </a:graphic>
+            <wp14:sizeRelH relativeFrom="page">
+              <wp14:pctWidth>0</wp14:pctWidth>
+            </wp14:sizeRelH>
+            <wp14:sizeRelV relativeFrom="page">
+              <wp14:pctHeight>0</wp14:pctHeight>
+            </wp14:sizeRelV>
+          </wp:anchor>
+        </w:drawing>
+      </w:r>
+      <w:r>
+        <w:t>Arkikielessä murtamattomalla salauksella voidaan tarkoittaa myös salausmenetelmää, jolla salatun viestin purkuun ei tunneta muuta menetelmää kuin kokeilla kaikkia salausmenetelmän sallimia avaimia. Kyseistä purkamismenetelmää kutsutaan raa'alla voimalla (engl. brute force) purkamiseksi. Esimerkiksi AES-salausta pidetään nykyään murtamattomana.</w:t>
+      </w:r>
+    </w:p>
+    <w:p>
+      <w:pPr>
+        <w:pStyle w:val="BodyText"/>
+      </w:pPr>
+      <w:r>
         <w:lastRenderedPageBreak/>
-        <w:t>Arkikielessä murtamattomalla salauksella voidaan tarkoittaa myös salausmenetelmää, jolla salatun viestin purkuun ei tunneta muuta menetelmää kuin kokeilla kaikkia salausmenetelmän sallimia avaimia. Kyseistä purkamismenetelmää kutsutaan raa'alla voimalla (engl. brute force) purkamiseksi. Esimerkiksi AES-salausta pidetään nykyään murtamattomana.</w:t>
-      </w:r>
-      <w:bookmarkStart w:id="36" w:name="_GoBack"/>
-      <w:bookmarkEnd w:id="36"/>
-    </w:p>
-    <w:p>
-      <w:pPr>
-        <w:pStyle w:val="BodyText"/>
-      </w:pPr>
-      <w:r>
         <w:t xml:space="preserve"> </w:t>
       </w:r>
       <w:r>
@@ -2381,9 +2645,9 @@
         </w:rPr>
         <w:drawing>
           <wp:inline distT="0" distB="0" distL="0" distR="0">
-            <wp:extent cx="1925320" cy="1203325"/>
-            <wp:effectExtent l="0" t="0" r="0" b="0"/>
-            <wp:docPr id="2" name="Picture 2" descr="Kuva harjoitustyöhön"/>
+            <wp:extent cx="5923585" cy="3748149"/>
+            <wp:effectExtent l="0" t="0" r="1270" b="5080"/>
+            <wp:docPr id="2" name="Picture 2"/>
             <wp:cNvGraphicFramePr>
               <a:graphicFrameLocks xmlns:a="http://schemas.openxmlformats.org/drawingml/2006/main" noChangeAspect="1"/>
             </wp:cNvGraphicFramePr>
@@ -2397,14 +2661,13 @@
                     </pic:cNvPicPr>
                   </pic:nvPicPr>
                   <pic:blipFill>
-                    <a:blip r:embed="rId9" cstate="print">
+                    <a:blip r:embed="rId11" cstate="print">
                       <a:extLst>
                         <a:ext uri="{28A0092B-C50C-407E-A947-70E740481C1C}">
                           <a14:useLocalDpi xmlns:a14="http://schemas.microsoft.com/office/drawing/2010/main" val="0"/>
                         </a:ext>
                       </a:extLst>
                     </a:blip>
-                    <a:srcRect/>
                     <a:stretch>
                       <a:fillRect/>
                     </a:stretch>
@@ -2412,7 +2675,7 @@
                   <pic:spPr bwMode="auto">
                     <a:xfrm>
                       <a:off x="0" y="0"/>
-                      <a:ext cx="1925320" cy="1203325"/>
+                      <a:ext cx="5923585" cy="3748149"/>
                     </a:xfrm>
                     <a:prstGeom prst="rect">
                       <a:avLst/>
@@ -2449,16 +2712,155 @@
         <w:rPr>
           <w:noProof/>
         </w:rPr>
-        <w:t>1</w:t>
+        <w:t>2</w:t>
       </w:r>
       <w:r>
         <w:fldChar w:fldCharType="end"/>
       </w:r>
     </w:p>
+    <w:p/>
+    <w:p>
+      <w:pPr>
+        <w:pStyle w:val="BodyText"/>
+        <w:rPr>
+          <w:noProof/>
+        </w:rPr>
+        <w:sectPr>
+          <w:pgSz w:w="11906" w:h="16838" w:code="9"/>
+          <w:pgMar w:top="1134" w:right="1134" w:bottom="1701" w:left="1134" w:header="709" w:footer="709" w:gutter="0"/>
+          <w:pgNumType w:start="1" w:chapStyle="1"/>
+          <w:cols w:space="708"/>
+          <w:titlePg/>
+          <w:docGrid w:linePitch="360"/>
+        </w:sectPr>
+      </w:pPr>
+      <w:r>
+        <w:fldChar w:fldCharType="begin"/>
+      </w:r>
+      <w:r>
+        <w:instrText xml:space="preserve"> INDEX \c "2" \z "0" </w:instrText>
+      </w:r>
+      <w:r>
+        <w:fldChar w:fldCharType="separate"/>
+      </w:r>
+    </w:p>
+    <w:p>
+      <w:pPr>
+        <w:pStyle w:val="Index1"/>
+        <w:tabs>
+          <w:tab w:val="right" w:leader="dot" w:pos="4449"/>
+        </w:tabs>
+        <w:rPr>
+          <w:noProof/>
+        </w:rPr>
+      </w:pPr>
+      <w:r>
+        <w:rPr>
+          <w:noProof/>
+        </w:rPr>
+        <w:t>Avainlista, 10-9</w:t>
+      </w:r>
+    </w:p>
+    <w:p>
+      <w:pPr>
+        <w:pStyle w:val="Index1"/>
+        <w:tabs>
+          <w:tab w:val="right" w:leader="dot" w:pos="4449"/>
+        </w:tabs>
+        <w:rPr>
+          <w:noProof/>
+        </w:rPr>
+      </w:pPr>
+      <w:r>
+        <w:rPr>
+          <w:noProof/>
+        </w:rPr>
+        <w:t>Caesar, 5-6</w:t>
+      </w:r>
+    </w:p>
+    <w:p>
+      <w:pPr>
+        <w:pStyle w:val="Index1"/>
+        <w:tabs>
+          <w:tab w:val="right" w:leader="dot" w:pos="4449"/>
+        </w:tabs>
+        <w:rPr>
+          <w:noProof/>
+        </w:rPr>
+      </w:pPr>
+      <w:r>
+        <w:rPr>
+          <w:noProof/>
+        </w:rPr>
+        <w:t>Historia, 10-9</w:t>
+      </w:r>
+    </w:p>
+    <w:p>
+      <w:pPr>
+        <w:pStyle w:val="Index1"/>
+        <w:tabs>
+          <w:tab w:val="right" w:leader="dot" w:pos="4449"/>
+        </w:tabs>
+        <w:rPr>
+          <w:noProof/>
+        </w:rPr>
+      </w:pPr>
+      <w:r>
+        <w:rPr>
+          <w:noProof/>
+        </w:rPr>
+        <w:t>mahdollisia, 5-6</w:t>
+      </w:r>
+    </w:p>
+    <w:p>
+      <w:pPr>
+        <w:pStyle w:val="Index1"/>
+        <w:tabs>
+          <w:tab w:val="right" w:leader="dot" w:pos="4449"/>
+        </w:tabs>
+        <w:rPr>
+          <w:noProof/>
+        </w:rPr>
+      </w:pPr>
+      <w:r>
+        <w:rPr>
+          <w:noProof/>
+        </w:rPr>
+        <w:t>salauslaite, 6-7</w:t>
+      </w:r>
+    </w:p>
+    <w:p>
+      <w:pPr>
+        <w:pStyle w:val="BodyText"/>
+        <w:rPr>
+          <w:noProof/>
+        </w:rPr>
+        <w:sectPr>
+          <w:type w:val="continuous"/>
+          <w:pgSz w:w="11906" w:h="16838" w:code="9"/>
+          <w:pgMar w:top="1134" w:right="1134" w:bottom="1701" w:left="1134" w:header="709" w:footer="709" w:gutter="0"/>
+          <w:pgNumType w:chapStyle="1"/>
+          <w:cols w:num="2" w:space="720"/>
+          <w:titlePg/>
+          <w:docGrid w:linePitch="360"/>
+        </w:sectPr>
+      </w:pPr>
+    </w:p>
+    <w:p>
+      <w:pPr>
+        <w:pStyle w:val="BodyText"/>
+      </w:pPr>
+      <w:r>
+        <w:fldChar w:fldCharType="end"/>
+      </w:r>
+    </w:p>
     <w:sectPr>
+      <w:type w:val="continuous"/>
       <w:pgSz w:w="11906" w:h="16838" w:code="9"/>
       <w:pgMar w:top="1134" w:right="1134" w:bottom="1701" w:left="1134" w:header="709" w:footer="709" w:gutter="0"/>
+      <w:pgNumType w:chapStyle="1"/>
       <w:cols w:space="708"/>
+      <w:titlePg/>
       <w:docGrid w:linePitch="360"/>
     </w:sectPr>
   </w:body>
@@ -2503,26 +2905,35 @@
   <w:footnote w:id="1">
     <w:p>
       <w:pPr>
-        <w:pStyle w:val="BodyText"/>
+        <w:pStyle w:val="FootnoteText"/>
+      </w:pPr>
+      <w:r>
         <w:rPr>
           <w:rStyle w:val="FootnoteReference"/>
-          <w:vertAlign w:val="baseline"/>
         </w:rPr>
+        <w:footnoteRef/>
+      </w:r>
+      <w:r>
+        <w:t xml:space="preserve"> Niihän se on että näinhän se on</w:t>
+      </w:r>
+    </w:p>
+  </w:footnote>
+  <w:footnote w:id="2">
+    <w:p>
+      <w:pPr>
+        <w:pStyle w:val="FootnoteText"/>
       </w:pPr>
       <w:r>
         <w:rPr>
           <w:rStyle w:val="FootnoteReference"/>
-          <w:vertAlign w:val="baseline"/>
         </w:rPr>
-        <w:t>1</w:t>
-      </w:r>
-    </w:p>
-    <w:p>
-      <w:pPr>
-        <w:pStyle w:val="BodyText"/>
-      </w:pPr>
-      <w:r>
-        <w:t>2</w:t>
+        <w:footnoteRef/>
+      </w:r>
+      <w:r>
+        <w:t xml:space="preserve"> </w:t>
+      </w:r>
+      <w:r>
+        <w:t>Yuuuuuuup</w:t>
       </w:r>
     </w:p>
   </w:footnote>
@@ -4443,7 +4854,7 @@
     <w:lsdException w:name="heading 7" w:semiHidden="1" w:unhideWhenUsed="1" w:qFormat="1"/>
     <w:lsdException w:name="heading 8" w:semiHidden="1" w:unhideWhenUsed="1" w:qFormat="1"/>
     <w:lsdException w:name="heading 9" w:semiHidden="1" w:unhideWhenUsed="1" w:qFormat="1"/>
-    <w:lsdException w:name="index 1" w:semiHidden="1" w:unhideWhenUsed="1"/>
+    <w:lsdException w:name="index 1" w:semiHidden="1" w:uiPriority="99" w:unhideWhenUsed="1"/>
     <w:lsdException w:name="index 2" w:semiHidden="1" w:unhideWhenUsed="1"/>
     <w:lsdException w:name="index 3" w:semiHidden="1" w:unhideWhenUsed="1"/>
     <w:lsdException w:name="index 4" w:semiHidden="1" w:unhideWhenUsed="1"/>
@@ -4465,7 +4876,7 @@
     <w:lsdException w:name="footnote text" w:semiHidden="1" w:unhideWhenUsed="1"/>
     <w:lsdException w:name="annotation text" w:locked="1" w:semiHidden="1" w:unhideWhenUsed="1"/>
     <w:lsdException w:name="header" w:semiHidden="1" w:unhideWhenUsed="1"/>
-    <w:lsdException w:name="footer" w:semiHidden="1" w:unhideWhenUsed="1"/>
+    <w:lsdException w:name="footer" w:semiHidden="1" w:uiPriority="99" w:unhideWhenUsed="1"/>
     <w:lsdException w:name="index heading" w:semiHidden="1" w:unhideWhenUsed="1"/>
     <w:lsdException w:name="caption" w:semiHidden="1" w:unhideWhenUsed="1" w:qFormat="1"/>
     <w:lsdException w:name="table of figures" w:semiHidden="1" w:unhideWhenUsed="1"/>
@@ -4985,6 +5396,7 @@
   <w:style w:type="character" w:default="1" w:styleId="DefaultParagraphFont">
     <w:name w:val="Default Paragraph Font"/>
     <w:uiPriority w:val="1"/>
+    <w:semiHidden/>
     <w:unhideWhenUsed/>
   </w:style>
   <w:style w:type="table" w:default="1" w:styleId="TableNormal">
@@ -5033,6 +5445,8 @@
   <w:style w:type="paragraph" w:styleId="Footer">
     <w:name w:val="footer"/>
     <w:basedOn w:val="Normal"/>
+    <w:link w:val="FooterChar"/>
+    <w:uiPriority w:val="99"/>
     <w:rsid w:val="004A16ED"/>
     <w:pPr>
       <w:tabs>
@@ -5363,6 +5777,7 @@
     <w:basedOn w:val="BodyText"/>
     <w:next w:val="Normal"/>
     <w:autoRedefine/>
+    <w:uiPriority w:val="99"/>
     <w:semiHidden/>
     <w:unhideWhenUsed/>
     <w:rsid w:val="00786702"/>
@@ -5389,6 +5804,17 @@
     <w:rsid w:val="00427CB3"/>
     <w:rPr>
       <w:vertAlign w:val="superscript"/>
+    </w:rPr>
+  </w:style>
+  <w:style w:type="character" w:customStyle="1" w:styleId="FooterChar">
+    <w:name w:val="Footer Char"/>
+    <w:basedOn w:val="DefaultParagraphFont"/>
+    <w:link w:val="Footer"/>
+    <w:uiPriority w:val="99"/>
+    <w:rsid w:val="008B7672"/>
+    <w:rPr>
+      <w:rFonts w:ascii="Courier New" w:hAnsi="Courier New"/>
+      <w:lang w:val="fi-FI"/>
     </w:rPr>
   </w:style>
 </w:styles>
@@ -5682,7 +6108,7 @@
 </file>
 
 <file path=customXml/itemProps1.xml><?xml version="1.0" encoding="utf-8"?>
-<ds:datastoreItem xmlns:ds="http://schemas.openxmlformats.org/officeDocument/2006/customXml" ds:itemID="{49C289B2-062F-448E-8A26-71A817203915}">
+<ds:datastoreItem xmlns:ds="http://schemas.openxmlformats.org/officeDocument/2006/customXml" ds:itemID="{9D241AAB-DB09-4275-BC6D-4DD5366CCA5F}">
   <ds:schemaRefs>
     <ds:schemaRef ds:uri="http://schemas.openxmlformats.org/officeDocument/2006/bibliography"/>
   </ds:schemaRefs>

</xml_diff>